<commit_message>
Update project phase 1 description.docx
</commit_message>
<xml_diff>
--- a/Documentation/project phase 1 description.docx
+++ b/Documentation/project phase 1 description.docx
@@ -54,15 +54,7 @@
           <w:sz w:val="24"/>
           <w:szCs w:val="24"/>
         </w:rPr>
-        <w:t>Due date: February, 2</w:t>
-      </w:r>
-      <w:r>
-        <w:rPr>
-          <w:b/>
-          <w:sz w:val="24"/>
-          <w:szCs w:val="24"/>
-        </w:rPr>
-        <w:t>3</w:t>
+        <w:t>Due date: February, 23</w:t>
       </w:r>
       <w:r>
         <w:rPr>
@@ -79,23 +71,7 @@
           <w:sz w:val="24"/>
           <w:szCs w:val="24"/>
         </w:rPr>
-        <w:t>, 20</w:t>
-      </w:r>
-      <w:r>
-        <w:rPr>
-          <w:b/>
-          <w:sz w:val="24"/>
-          <w:szCs w:val="24"/>
-        </w:rPr>
-        <w:t>20</w:t>
-      </w:r>
-      <w:r>
-        <w:rPr>
-          <w:b/>
-          <w:sz w:val="24"/>
-          <w:szCs w:val="24"/>
-        </w:rPr>
-        <w:t xml:space="preserve"> (11:59pm</w:t>
+        <w:t>, 2020 (11:59pm</w:t>
       </w:r>
       <w:bookmarkStart w:id="0" w:name="_GoBack"/>
       <w:bookmarkEnd w:id="0"/>
@@ -125,6 +101,14 @@
           <w:szCs w:val="24"/>
         </w:rPr>
         <w:t>I. Summary</w:t>
+      </w:r>
+      <w:r>
+        <w:rPr>
+          <w:b/>
+          <w:sz w:val="24"/>
+          <w:szCs w:val="24"/>
+        </w:rPr>
+        <w:t>1</w:t>
       </w:r>
     </w:p>
     <w:p>
@@ -465,43 +449,7 @@
           <w:sz w:val="24"/>
           <w:szCs w:val="24"/>
         </w:rPr>
-        <w:t xml:space="preserve">Everyone needs to submit the work through westeronline. If no submissions are found on </w:t>
-      </w:r>
-      <w:r>
-        <w:rPr>
-          <w:b/>
-          <w:color w:val="FF0000"/>
-          <w:sz w:val="24"/>
-          <w:szCs w:val="24"/>
-        </w:rPr>
-        <w:t>W</w:t>
-      </w:r>
-      <w:r>
-        <w:rPr>
-          <w:b/>
-          <w:color w:val="FF0000"/>
-          <w:sz w:val="24"/>
-          <w:szCs w:val="24"/>
-        </w:rPr>
-        <w:t>estern</w:t>
-      </w:r>
-      <w:r>
-        <w:rPr>
-          <w:b/>
-          <w:color w:val="FF0000"/>
-          <w:sz w:val="24"/>
-          <w:szCs w:val="24"/>
-        </w:rPr>
-        <w:t>O</w:t>
-      </w:r>
-      <w:r>
-        <w:rPr>
-          <w:b/>
-          <w:color w:val="FF0000"/>
-          <w:sz w:val="24"/>
-          <w:szCs w:val="24"/>
-        </w:rPr>
-        <w:t>nline, a zero grade will be given to the individual.</w:t>
+        <w:t>Everyone needs to submit the work through westeronline. If no submissions are found on WesternOnline, a zero grade will be given to the individual.</w:t>
       </w:r>
     </w:p>
     <w:p>
@@ -641,21 +589,7 @@
           <w:sz w:val="24"/>
           <w:szCs w:val="24"/>
         </w:rPr>
-        <w:t xml:space="preserve">Also submit a contribution sheet to </w:t>
-      </w:r>
-      <w:r>
-        <w:rPr>
-          <w:sz w:val="24"/>
-          <w:szCs w:val="24"/>
-        </w:rPr>
-        <w:t>W</w:t>
-      </w:r>
-      <w:r>
-        <w:rPr>
-          <w:sz w:val="24"/>
-          <w:szCs w:val="24"/>
-        </w:rPr>
-        <w:t xml:space="preserve">esternOnline. </w:t>
+        <w:t xml:space="preserve">Also submit a contribution sheet to WesternOnline. </w:t>
       </w:r>
     </w:p>
     <w:p>
@@ -684,14 +618,14 @@
       <w:pgNumType w:fmt="decimal"/>
       <w:formProt w:val="false"/>
       <w:textDirection w:val="lrTb"/>
-      <w:docGrid w:type="default" w:linePitch="360" w:charSpace="4294965247"/>
+      <w:docGrid w:type="default" w:linePitch="360" w:charSpace="0"/>
     </w:sectPr>
   </w:body>
 </w:document>
 </file>
 
 <file path=word/numbering.xml><?xml version="1.0" encoding="utf-8"?>
-<w:numbering xmlns:w="http://schemas.openxmlformats.org/wordprocessingml/2006/main" xmlns:o="urn:schemas-microsoft-com:office:office" xmlns:r="http://schemas.openxmlformats.org/officeDocument/2006/relationships" xmlns:v="urn:schemas-microsoft-com:vml">
+<w:numbering xmlns:w="http://schemas.openxmlformats.org/wordprocessingml/2006/main" xmlns:o="urn:schemas-microsoft-com:office:office" xmlns:r="http://schemas.openxmlformats.org/officeDocument/2006/relationships" xmlns:v="urn:schemas-microsoft-com:vml" xmlns:mc="http://schemas.openxmlformats.org/markup-compatibility/2006" xmlns:w14="http://schemas.microsoft.com/office/word/2010/wordml" mc:Ignorable="w14">
   <w:abstractNum w:abstractNumId="1">
     <w:lvl w:ilvl="0">
       <w:start w:val="1"/>
@@ -699,6 +633,9 @@
       <w:lvlText w:val="%1."/>
       <w:lvlJc w:val="left"/>
       <w:pPr>
+        <w:tabs>
+          <w:tab w:val="num" w:pos="0"/>
+        </w:tabs>
         <w:ind w:left="720" w:hanging="360"/>
       </w:pPr>
       <w:rPr>
@@ -711,6 +648,9 @@
       <w:lvlText w:val="%2."/>
       <w:lvlJc w:val="left"/>
       <w:pPr>
+        <w:tabs>
+          <w:tab w:val="num" w:pos="0"/>
+        </w:tabs>
         <w:ind w:left="1440" w:hanging="360"/>
       </w:pPr>
       <w:rPr>
@@ -724,6 +664,9 @@
       <w:lvlText w:val="%3."/>
       <w:lvlJc w:val="right"/>
       <w:pPr>
+        <w:tabs>
+          <w:tab w:val="num" w:pos="0"/>
+        </w:tabs>
         <w:ind w:left="2160" w:hanging="180"/>
       </w:pPr>
       <w:rPr>
@@ -737,6 +680,9 @@
       <w:lvlText w:val="%4."/>
       <w:lvlJc w:val="left"/>
       <w:pPr>
+        <w:tabs>
+          <w:tab w:val="num" w:pos="0"/>
+        </w:tabs>
         <w:ind w:left="2880" w:hanging="360"/>
       </w:pPr>
       <w:rPr>
@@ -749,6 +695,9 @@
       <w:lvlText w:val="%5."/>
       <w:lvlJc w:val="left"/>
       <w:pPr>
+        <w:tabs>
+          <w:tab w:val="num" w:pos="0"/>
+        </w:tabs>
         <w:ind w:left="3600" w:hanging="360"/>
       </w:pPr>
       <w:rPr>
@@ -761,6 +710,9 @@
       <w:lvlText w:val="%6."/>
       <w:lvlJc w:val="right"/>
       <w:pPr>
+        <w:tabs>
+          <w:tab w:val="num" w:pos="0"/>
+        </w:tabs>
         <w:ind w:left="4320" w:hanging="180"/>
       </w:pPr>
       <w:rPr>
@@ -773,6 +725,9 @@
       <w:lvlText w:val="%7."/>
       <w:lvlJc w:val="left"/>
       <w:pPr>
+        <w:tabs>
+          <w:tab w:val="num" w:pos="0"/>
+        </w:tabs>
         <w:ind w:left="5040" w:hanging="360"/>
       </w:pPr>
       <w:rPr>
@@ -785,6 +740,9 @@
       <w:lvlText w:val="%8."/>
       <w:lvlJc w:val="left"/>
       <w:pPr>
+        <w:tabs>
+          <w:tab w:val="num" w:pos="0"/>
+        </w:tabs>
         <w:ind w:left="5760" w:hanging="360"/>
       </w:pPr>
       <w:rPr>
@@ -797,6 +755,9 @@
       <w:lvlText w:val="%9."/>
       <w:lvlJc w:val="right"/>
       <w:pPr>
+        <w:tabs>
+          <w:tab w:val="num" w:pos="0"/>
+        </w:tabs>
         <w:ind w:left="6480" w:hanging="180"/>
       </w:pPr>
       <w:rPr>
@@ -811,6 +772,9 @@
       <w:lvlText w:val="%1."/>
       <w:lvlJc w:val="left"/>
       <w:pPr>
+        <w:tabs>
+          <w:tab w:val="num" w:pos="0"/>
+        </w:tabs>
         <w:ind w:left="1080" w:hanging="360"/>
       </w:pPr>
     </w:lvl>
@@ -820,6 +784,9 @@
       <w:lvlText w:val="%2."/>
       <w:lvlJc w:val="left"/>
       <w:pPr>
+        <w:tabs>
+          <w:tab w:val="num" w:pos="0"/>
+        </w:tabs>
         <w:ind w:left="1800" w:hanging="360"/>
       </w:pPr>
     </w:lvl>
@@ -829,6 +796,9 @@
       <w:lvlText w:val="%3."/>
       <w:lvlJc w:val="right"/>
       <w:pPr>
+        <w:tabs>
+          <w:tab w:val="num" w:pos="0"/>
+        </w:tabs>
         <w:ind w:left="2520" w:hanging="180"/>
       </w:pPr>
     </w:lvl>
@@ -838,6 +808,9 @@
       <w:lvlText w:val="%4."/>
       <w:lvlJc w:val="left"/>
       <w:pPr>
+        <w:tabs>
+          <w:tab w:val="num" w:pos="0"/>
+        </w:tabs>
         <w:ind w:left="3240" w:hanging="360"/>
       </w:pPr>
     </w:lvl>
@@ -847,6 +820,9 @@
       <w:lvlText w:val="%5."/>
       <w:lvlJc w:val="left"/>
       <w:pPr>
+        <w:tabs>
+          <w:tab w:val="num" w:pos="0"/>
+        </w:tabs>
         <w:ind w:left="3960" w:hanging="360"/>
       </w:pPr>
     </w:lvl>
@@ -856,6 +832,9 @@
       <w:lvlText w:val="%6."/>
       <w:lvlJc w:val="right"/>
       <w:pPr>
+        <w:tabs>
+          <w:tab w:val="num" w:pos="0"/>
+        </w:tabs>
         <w:ind w:left="4680" w:hanging="180"/>
       </w:pPr>
     </w:lvl>
@@ -865,6 +844,9 @@
       <w:lvlText w:val="%7."/>
       <w:lvlJc w:val="left"/>
       <w:pPr>
+        <w:tabs>
+          <w:tab w:val="num" w:pos="0"/>
+        </w:tabs>
         <w:ind w:left="5400" w:hanging="360"/>
       </w:pPr>
     </w:lvl>
@@ -874,6 +856,9 @@
       <w:lvlText w:val="%8."/>
       <w:lvlJc w:val="left"/>
       <w:pPr>
+        <w:tabs>
+          <w:tab w:val="num" w:pos="0"/>
+        </w:tabs>
         <w:ind w:left="6120" w:hanging="360"/>
       </w:pPr>
     </w:lvl>
@@ -883,6 +868,9 @@
       <w:lvlText w:val="%9."/>
       <w:lvlJc w:val="right"/>
       <w:pPr>
+        <w:tabs>
+          <w:tab w:val="num" w:pos="0"/>
+        </w:tabs>
         <w:ind w:left="6840" w:hanging="180"/>
       </w:pPr>
     </w:lvl>
@@ -894,6 +882,9 @@
       <w:lvlText w:val="%1."/>
       <w:lvlJc w:val="left"/>
       <w:pPr>
+        <w:tabs>
+          <w:tab w:val="num" w:pos="0"/>
+        </w:tabs>
         <w:ind w:left="1080" w:hanging="360"/>
       </w:pPr>
     </w:lvl>
@@ -903,6 +894,9 @@
       <w:lvlText w:val="%2."/>
       <w:lvlJc w:val="left"/>
       <w:pPr>
+        <w:tabs>
+          <w:tab w:val="num" w:pos="0"/>
+        </w:tabs>
         <w:ind w:left="1800" w:hanging="360"/>
       </w:pPr>
     </w:lvl>
@@ -912,6 +906,9 @@
       <w:lvlText w:val="%3."/>
       <w:lvlJc w:val="right"/>
       <w:pPr>
+        <w:tabs>
+          <w:tab w:val="num" w:pos="0"/>
+        </w:tabs>
         <w:ind w:left="2520" w:hanging="180"/>
       </w:pPr>
     </w:lvl>
@@ -921,6 +918,9 @@
       <w:lvlText w:val="%4."/>
       <w:lvlJc w:val="left"/>
       <w:pPr>
+        <w:tabs>
+          <w:tab w:val="num" w:pos="0"/>
+        </w:tabs>
         <w:ind w:left="3240" w:hanging="360"/>
       </w:pPr>
     </w:lvl>
@@ -930,6 +930,9 @@
       <w:lvlText w:val="%5."/>
       <w:lvlJc w:val="left"/>
       <w:pPr>
+        <w:tabs>
+          <w:tab w:val="num" w:pos="0"/>
+        </w:tabs>
         <w:ind w:left="3960" w:hanging="360"/>
       </w:pPr>
     </w:lvl>
@@ -939,6 +942,9 @@
       <w:lvlText w:val="%6."/>
       <w:lvlJc w:val="right"/>
       <w:pPr>
+        <w:tabs>
+          <w:tab w:val="num" w:pos="0"/>
+        </w:tabs>
         <w:ind w:left="4680" w:hanging="180"/>
       </w:pPr>
     </w:lvl>
@@ -948,6 +954,9 @@
       <w:lvlText w:val="%7."/>
       <w:lvlJc w:val="left"/>
       <w:pPr>
+        <w:tabs>
+          <w:tab w:val="num" w:pos="0"/>
+        </w:tabs>
         <w:ind w:left="5400" w:hanging="360"/>
       </w:pPr>
     </w:lvl>
@@ -957,6 +966,9 @@
       <w:lvlText w:val="%8."/>
       <w:lvlJc w:val="left"/>
       <w:pPr>
+        <w:tabs>
+          <w:tab w:val="num" w:pos="0"/>
+        </w:tabs>
         <w:ind w:left="6120" w:hanging="360"/>
       </w:pPr>
     </w:lvl>
@@ -966,6 +978,9 @@
       <w:lvlText w:val="%9."/>
       <w:lvlJc w:val="right"/>
       <w:pPr>
+        <w:tabs>
+          <w:tab w:val="num" w:pos="0"/>
+        </w:tabs>
         <w:ind w:left="6840" w:hanging="180"/>
       </w:pPr>
     </w:lvl>
@@ -978,6 +993,9 @@
       <w:lvlText w:val=""/>
       <w:lvlJc w:val="left"/>
       <w:pPr>
+        <w:tabs>
+          <w:tab w:val="num" w:pos="0"/>
+        </w:tabs>
         <w:ind w:left="0" w:hanging="0"/>
       </w:pPr>
     </w:lvl>
@@ -988,6 +1006,9 @@
       <w:lvlText w:val=""/>
       <w:lvlJc w:val="left"/>
       <w:pPr>
+        <w:tabs>
+          <w:tab w:val="num" w:pos="0"/>
+        </w:tabs>
         <w:ind w:left="0" w:hanging="0"/>
       </w:pPr>
     </w:lvl>
@@ -998,6 +1019,9 @@
       <w:lvlText w:val=""/>
       <w:lvlJc w:val="left"/>
       <w:pPr>
+        <w:tabs>
+          <w:tab w:val="num" w:pos="0"/>
+        </w:tabs>
         <w:ind w:left="0" w:hanging="0"/>
       </w:pPr>
     </w:lvl>
@@ -1008,6 +1032,9 @@
       <w:lvlText w:val=""/>
       <w:lvlJc w:val="left"/>
       <w:pPr>
+        <w:tabs>
+          <w:tab w:val="num" w:pos="0"/>
+        </w:tabs>
         <w:ind w:left="0" w:hanging="0"/>
       </w:pPr>
     </w:lvl>
@@ -1018,6 +1045,9 @@
       <w:lvlText w:val=""/>
       <w:lvlJc w:val="left"/>
       <w:pPr>
+        <w:tabs>
+          <w:tab w:val="num" w:pos="0"/>
+        </w:tabs>
         <w:ind w:left="0" w:hanging="0"/>
       </w:pPr>
     </w:lvl>
@@ -1028,6 +1058,9 @@
       <w:lvlText w:val=""/>
       <w:lvlJc w:val="left"/>
       <w:pPr>
+        <w:tabs>
+          <w:tab w:val="num" w:pos="0"/>
+        </w:tabs>
         <w:ind w:left="0" w:hanging="0"/>
       </w:pPr>
     </w:lvl>
@@ -1038,6 +1071,9 @@
       <w:lvlText w:val=""/>
       <w:lvlJc w:val="left"/>
       <w:pPr>
+        <w:tabs>
+          <w:tab w:val="num" w:pos="0"/>
+        </w:tabs>
         <w:ind w:left="0" w:hanging="0"/>
       </w:pPr>
     </w:lvl>
@@ -1048,6 +1084,9 @@
       <w:lvlText w:val=""/>
       <w:lvlJc w:val="left"/>
       <w:pPr>
+        <w:tabs>
+          <w:tab w:val="num" w:pos="0"/>
+        </w:tabs>
         <w:ind w:left="0" w:hanging="0"/>
       </w:pPr>
     </w:lvl>
@@ -1058,6 +1097,9 @@
       <w:lvlText w:val=""/>
       <w:lvlJc w:val="left"/>
       <w:pPr>
+        <w:tabs>
+          <w:tab w:val="num" w:pos="0"/>
+        </w:tabs>
         <w:ind w:left="0" w:hanging="0"/>
       </w:pPr>
     </w:lvl>
@@ -1089,7 +1131,9 @@
       </w:rPr>
     </w:rPrDefault>
     <w:pPrDefault>
-      <w:pPr/>
+      <w:pPr>
+        <w:suppressAutoHyphens w:val="true"/>
+      </w:pPr>
     </w:pPrDefault>
   </w:docDefaults>
   <w:latentStyles w:defLockedState="0" w:defUIPriority="99" w:defSemiHidden="0" w:defUnhideWhenUsed="0" w:defQFormat="0" w:count="371">
@@ -1478,6 +1522,7 @@
     <w:rPr>
       <w:rFonts w:ascii="Calibri" w:hAnsi="Calibri" w:eastAsia="SimSun" w:cs="Times New Roman"/>
       <w:color w:val="auto"/>
+      <w:kern w:val="0"/>
       <w:sz w:val="22"/>
       <w:szCs w:val="22"/>
       <w:lang w:val="en-US" w:eastAsia="zh-CN" w:bidi="ar-SA"/>
@@ -1503,260 +1548,6 @@
       <w:rFonts w:ascii="Segoe UI" w:hAnsi="Segoe UI" w:cs="Segoe UI"/>
       <w:sz w:val="18"/>
       <w:szCs w:val="18"/>
-    </w:rPr>
-  </w:style>
-  <w:style w:type="character" w:styleId="ListLabel1">
-    <w:name w:val="ListLabel 1"/>
-    <w:qFormat/>
-    <w:rPr>
-      <w:rFonts w:cs="Times New Roman"/>
-    </w:rPr>
-  </w:style>
-  <w:style w:type="character" w:styleId="ListLabel2">
-    <w:name w:val="ListLabel 2"/>
-    <w:qFormat/>
-    <w:rPr>
-      <w:rFonts w:cs="Times New Roman"/>
-    </w:rPr>
-  </w:style>
-  <w:style w:type="character" w:styleId="ListLabel3">
-    <w:name w:val="ListLabel 3"/>
-    <w:qFormat/>
-    <w:rPr>
-      <w:rFonts w:cs="Times New Roman"/>
-    </w:rPr>
-  </w:style>
-  <w:style w:type="character" w:styleId="ListLabel4">
-    <w:name w:val="ListLabel 4"/>
-    <w:qFormat/>
-    <w:rPr>
-      <w:rFonts w:cs="Times New Roman"/>
-    </w:rPr>
-  </w:style>
-  <w:style w:type="character" w:styleId="ListLabel5">
-    <w:name w:val="ListLabel 5"/>
-    <w:qFormat/>
-    <w:rPr>
-      <w:rFonts w:cs="Times New Roman"/>
-    </w:rPr>
-  </w:style>
-  <w:style w:type="character" w:styleId="ListLabel6">
-    <w:name w:val="ListLabel 6"/>
-    <w:qFormat/>
-    <w:rPr>
-      <w:rFonts w:cs="Times New Roman"/>
-    </w:rPr>
-  </w:style>
-  <w:style w:type="character" w:styleId="ListLabel7">
-    <w:name w:val="ListLabel 7"/>
-    <w:qFormat/>
-    <w:rPr>
-      <w:rFonts w:cs="Times New Roman"/>
-    </w:rPr>
-  </w:style>
-  <w:style w:type="character" w:styleId="ListLabel8">
-    <w:name w:val="ListLabel 8"/>
-    <w:qFormat/>
-    <w:rPr>
-      <w:rFonts w:cs="Times New Roman"/>
-    </w:rPr>
-  </w:style>
-  <w:style w:type="character" w:styleId="ListLabel9">
-    <w:name w:val="ListLabel 9"/>
-    <w:qFormat/>
-    <w:rPr>
-      <w:rFonts w:cs="Times New Roman"/>
-    </w:rPr>
-  </w:style>
-  <w:style w:type="character" w:styleId="ListLabel10">
-    <w:name w:val="ListLabel 10"/>
-    <w:qFormat/>
-    <w:rPr>
-      <w:rFonts w:cs="Times New Roman"/>
-    </w:rPr>
-  </w:style>
-  <w:style w:type="character" w:styleId="ListLabel11">
-    <w:name w:val="ListLabel 11"/>
-    <w:qFormat/>
-    <w:rPr>
-      <w:rFonts w:cs="Times New Roman"/>
-      <w:sz w:val="24"/>
-    </w:rPr>
-  </w:style>
-  <w:style w:type="character" w:styleId="ListLabel12">
-    <w:name w:val="ListLabel 12"/>
-    <w:qFormat/>
-    <w:rPr>
-      <w:rFonts w:cs="Times New Roman"/>
-      <w:sz w:val="24"/>
-    </w:rPr>
-  </w:style>
-  <w:style w:type="character" w:styleId="ListLabel13">
-    <w:name w:val="ListLabel 13"/>
-    <w:qFormat/>
-    <w:rPr>
-      <w:rFonts w:cs="Times New Roman"/>
-    </w:rPr>
-  </w:style>
-  <w:style w:type="character" w:styleId="ListLabel14">
-    <w:name w:val="ListLabel 14"/>
-    <w:qFormat/>
-    <w:rPr>
-      <w:rFonts w:cs="Times New Roman"/>
-    </w:rPr>
-  </w:style>
-  <w:style w:type="character" w:styleId="ListLabel15">
-    <w:name w:val="ListLabel 15"/>
-    <w:qFormat/>
-    <w:rPr>
-      <w:rFonts w:cs="Times New Roman"/>
-    </w:rPr>
-  </w:style>
-  <w:style w:type="character" w:styleId="ListLabel16">
-    <w:name w:val="ListLabel 16"/>
-    <w:qFormat/>
-    <w:rPr>
-      <w:rFonts w:cs="Times New Roman"/>
-    </w:rPr>
-  </w:style>
-  <w:style w:type="character" w:styleId="ListLabel17">
-    <w:name w:val="ListLabel 17"/>
-    <w:qFormat/>
-    <w:rPr>
-      <w:rFonts w:cs="Times New Roman"/>
-    </w:rPr>
-  </w:style>
-  <w:style w:type="character" w:styleId="ListLabel18">
-    <w:name w:val="ListLabel 18"/>
-    <w:qFormat/>
-    <w:rPr>
-      <w:rFonts w:cs="Times New Roman"/>
-    </w:rPr>
-  </w:style>
-  <w:style w:type="character" w:styleId="ListLabel19">
-    <w:name w:val="ListLabel 19"/>
-    <w:qFormat/>
-    <w:rPr>
-      <w:rFonts w:cs="Times New Roman"/>
-    </w:rPr>
-  </w:style>
-  <w:style w:type="character" w:styleId="ListLabel20">
-    <w:name w:val="ListLabel 20"/>
-    <w:qFormat/>
-    <w:rPr>
-      <w:rFonts w:cs="Times New Roman"/>
-    </w:rPr>
-  </w:style>
-  <w:style w:type="character" w:styleId="ListLabel21">
-    <w:name w:val="ListLabel 21"/>
-    <w:qFormat/>
-    <w:rPr>
-      <w:rFonts w:cs="Times New Roman"/>
-    </w:rPr>
-  </w:style>
-  <w:style w:type="character" w:styleId="ListLabel22">
-    <w:name w:val="ListLabel 22"/>
-    <w:qFormat/>
-    <w:rPr>
-      <w:rFonts w:cs="Times New Roman"/>
-    </w:rPr>
-  </w:style>
-  <w:style w:type="character" w:styleId="ListLabel23">
-    <w:name w:val="ListLabel 23"/>
-    <w:qFormat/>
-    <w:rPr>
-      <w:rFonts w:cs="Times New Roman"/>
-    </w:rPr>
-  </w:style>
-  <w:style w:type="character" w:styleId="ListLabel24">
-    <w:name w:val="ListLabel 24"/>
-    <w:qFormat/>
-    <w:rPr>
-      <w:rFonts w:cs="Times New Roman"/>
-    </w:rPr>
-  </w:style>
-  <w:style w:type="character" w:styleId="ListLabel25">
-    <w:name w:val="ListLabel 25"/>
-    <w:qFormat/>
-    <w:rPr>
-      <w:rFonts w:cs="Times New Roman"/>
-    </w:rPr>
-  </w:style>
-  <w:style w:type="character" w:styleId="ListLabel26">
-    <w:name w:val="ListLabel 26"/>
-    <w:qFormat/>
-    <w:rPr>
-      <w:rFonts w:cs="Times New Roman"/>
-    </w:rPr>
-  </w:style>
-  <w:style w:type="character" w:styleId="ListLabel27">
-    <w:name w:val="ListLabel 27"/>
-    <w:qFormat/>
-    <w:rPr>
-      <w:rFonts w:cs="Times New Roman"/>
-    </w:rPr>
-  </w:style>
-  <w:style w:type="character" w:styleId="ListLabel28">
-    <w:name w:val="ListLabel 28"/>
-    <w:qFormat/>
-    <w:rPr>
-      <w:rFonts w:cs="Times New Roman"/>
-    </w:rPr>
-  </w:style>
-  <w:style w:type="character" w:styleId="ListLabel29">
-    <w:name w:val="ListLabel 29"/>
-    <w:qFormat/>
-    <w:rPr>
-      <w:rFonts w:cs="Times New Roman"/>
-    </w:rPr>
-  </w:style>
-  <w:style w:type="character" w:styleId="ListLabel30">
-    <w:name w:val="ListLabel 30"/>
-    <w:qFormat/>
-    <w:rPr>
-      <w:rFonts w:cs="Times New Roman"/>
-    </w:rPr>
-  </w:style>
-  <w:style w:type="character" w:styleId="ListLabel31">
-    <w:name w:val="ListLabel 31"/>
-    <w:qFormat/>
-    <w:rPr>
-      <w:rFonts w:cs="Times New Roman"/>
-    </w:rPr>
-  </w:style>
-  <w:style w:type="character" w:styleId="ListLabel32">
-    <w:name w:val="ListLabel 32"/>
-    <w:qFormat/>
-    <w:rPr>
-      <w:rFonts w:cs="Times New Roman"/>
-    </w:rPr>
-  </w:style>
-  <w:style w:type="character" w:styleId="ListLabel33">
-    <w:name w:val="ListLabel 33"/>
-    <w:qFormat/>
-    <w:rPr>
-      <w:rFonts w:cs="Times New Roman"/>
-    </w:rPr>
-  </w:style>
-  <w:style w:type="character" w:styleId="ListLabel34">
-    <w:name w:val="ListLabel 34"/>
-    <w:qFormat/>
-    <w:rPr>
-      <w:rFonts w:cs="Times New Roman"/>
-    </w:rPr>
-  </w:style>
-  <w:style w:type="character" w:styleId="ListLabel35">
-    <w:name w:val="ListLabel 35"/>
-    <w:qFormat/>
-    <w:rPr>
-      <w:rFonts w:cs="Times New Roman"/>
-    </w:rPr>
-  </w:style>
-  <w:style w:type="character" w:styleId="ListLabel36">
-    <w:name w:val="ListLabel 36"/>
-    <w:qFormat/>
-    <w:rPr>
-      <w:rFonts w:cs="Times New Roman"/>
     </w:rPr>
   </w:style>
   <w:style w:type="paragraph" w:styleId="Heading">
@@ -1861,7 +1652,6 @@
     <w:semiHidden/>
     <w:unhideWhenUsed/>
     <w:tblPr>
-      <w:tblInd w:w="0" w:type="dxa"/>
       <w:tblCellMar>
         <w:top w:w="0" w:type="dxa"/>
         <w:left w:w="108" w:type="dxa"/>

</xml_diff>